<commit_message>
Solicitud gráfica 07_09 y ajuste a guión
</commit_message>
<xml_diff>
--- a/fuentes/contenidos/grado07/guion09/MA_07_09_CO.docx
+++ b/fuentes/contenidos/grado07/guion09/MA_07_09_CO.docx
@@ -1506,7 +1506,7 @@
                 <v:shape id="_x0000_i1025" type="#_x0000_t75" style="width:158pt;height:126.5pt" o:ole="">
                   <v:imagedata r:id="rId8" o:title=""/>
                 </v:shape>
-                <o:OLEObject Type="Embed" ProgID="PBrush" ShapeID="_x0000_i1025" DrawAspect="Content" ObjectID="_1518286222" r:id="rId9"/>
+                <o:OLEObject Type="Embed" ProgID="PBrush" ShapeID="_x0000_i1025" DrawAspect="Content" ObjectID="_1518537062" r:id="rId9"/>
               </w:object>
             </w:r>
           </w:p>
@@ -7991,7 +7991,7 @@
                 <v:shape id="_x0000_i1026" type="#_x0000_t75" style="width:364.5pt;height:60pt" o:ole="">
                   <v:imagedata r:id="rId22" o:title=""/>
                 </v:shape>
-                <o:OLEObject Type="Embed" ProgID="PBrush" ShapeID="_x0000_i1026" DrawAspect="Content" ObjectID="_1518286223" r:id="rId23"/>
+                <o:OLEObject Type="Embed" ProgID="PBrush" ShapeID="_x0000_i1026" DrawAspect="Content" ObjectID="_1518537063" r:id="rId23"/>
               </w:object>
             </w:r>
           </w:p>
@@ -26481,7 +26481,7 @@
                 <v:shape id="_x0000_i1027" type="#_x0000_t75" style="width:138.5pt;height:81.5pt" o:ole="">
                   <v:imagedata r:id="rId37" o:title=""/>
                 </v:shape>
-                <o:OLEObject Type="Embed" ProgID="PBrush" ShapeID="_x0000_i1027" DrawAspect="Content" ObjectID="_1518286224" r:id="rId38"/>
+                <o:OLEObject Type="Embed" ProgID="PBrush" ShapeID="_x0000_i1027" DrawAspect="Content" ObjectID="_1518537064" r:id="rId38"/>
               </w:object>
             </w:r>
             <w:r>
@@ -27935,7 +27935,7 @@
                 <v:shape id="_x0000_i1028" type="#_x0000_t75" style="width:61.5pt;height:81.5pt" o:ole="">
                   <v:imagedata r:id="rId37" o:title="" cropright="36422f"/>
                 </v:shape>
-                <o:OLEObject Type="Embed" ProgID="PBrush" ShapeID="_x0000_i1028" DrawAspect="Content" ObjectID="_1518286225" r:id="rId39"/>
+                <o:OLEObject Type="Embed" ProgID="PBrush" ShapeID="_x0000_i1028" DrawAspect="Content" ObjectID="_1518537065" r:id="rId39"/>
               </w:object>
             </w:r>
           </w:p>
@@ -32548,7 +32548,6 @@
                 <w:lang w:val="es-CO"/>
               </w:rPr>
             </w:pPr>
-            <w:bookmarkStart w:id="0" w:name="_GoBack"/>
             <w:r>
               <w:rPr>
                 <w:rFonts w:ascii="Times" w:hAnsi="Times"/>
@@ -32558,7 +32557,6 @@
               </w:rPr>
               <w:t>La sustracción afecta todo el sustraendo.</w:t>
             </w:r>
-            <w:bookmarkEnd w:id="0"/>
             <w:r>
               <w:rPr>
                 <w:rFonts w:ascii="Times" w:hAnsi="Times"/>
@@ -32759,200 +32757,6 @@
         </w:rPr>
       </w:pPr>
     </w:p>
-    <w:tbl>
-      <w:tblPr>
-        <w:tblStyle w:val="Tablaconcuadrcula"/>
-        <w:tblW w:w="0" w:type="auto"/>
-        <w:tblLook w:val="04A0" w:firstRow="1" w:lastRow="0" w:firstColumn="1" w:lastColumn="0" w:noHBand="0" w:noVBand="1"/>
-      </w:tblPr>
-      <w:tblGrid>
-        <w:gridCol w:w="2518"/>
-        <w:gridCol w:w="6515"/>
-      </w:tblGrid>
-      <w:tr>
-        <w:tc>
-          <w:tcPr>
-            <w:tcW w:w="9033" w:type="dxa"/>
-            <w:gridSpan w:val="2"/>
-            <w:shd w:val="clear" w:color="auto" w:fill="000000" w:themeFill="text1"/>
-          </w:tcPr>
-          <w:p>
-            <w:pPr>
-              <w:jc w:val="center"/>
-              <w:rPr>
-                <w:rFonts w:ascii="Times New Roman" w:hAnsi="Times New Roman" w:cs="Times New Roman"/>
-                <w:b/>
-                <w:color w:val="FFFFFF" w:themeColor="background1"/>
-              </w:rPr>
-            </w:pPr>
-            <w:r>
-              <w:rPr>
-                <w:rFonts w:ascii="Times New Roman" w:hAnsi="Times New Roman" w:cs="Times New Roman"/>
-                <w:b/>
-                <w:color w:val="FFFFFF" w:themeColor="background1"/>
-              </w:rPr>
-              <w:t>Practica</w:t>
-            </w:r>
-            <w:r>
-              <w:rPr>
-                <w:rFonts w:ascii="Times New Roman" w:hAnsi="Times New Roman" w:cs="Times New Roman"/>
-                <w:b/>
-                <w:color w:val="FFFFFF" w:themeColor="background1"/>
-              </w:rPr>
-              <w:t xml:space="preserve"> (recurso de ejercitación)</w:t>
-            </w:r>
-          </w:p>
-        </w:tc>
-      </w:tr>
-      <w:tr>
-        <w:tc>
-          <w:tcPr>
-            <w:tcW w:w="2518" w:type="dxa"/>
-          </w:tcPr>
-          <w:p>
-            <w:pPr>
-              <w:rPr>
-                <w:rFonts w:ascii="Times New Roman" w:hAnsi="Times New Roman" w:cs="Times New Roman"/>
-                <w:b/>
-                <w:color w:val="000000"/>
-                <w:sz w:val="18"/>
-                <w:szCs w:val="18"/>
-              </w:rPr>
-            </w:pPr>
-            <w:r>
-              <w:rPr>
-                <w:rFonts w:ascii="Times New Roman" w:hAnsi="Times New Roman" w:cs="Times New Roman"/>
-                <w:b/>
-                <w:color w:val="000000"/>
-                <w:sz w:val="18"/>
-                <w:szCs w:val="18"/>
-              </w:rPr>
-              <w:t>Código</w:t>
-            </w:r>
-          </w:p>
-        </w:tc>
-        <w:tc>
-          <w:tcPr>
-            <w:tcW w:w="6515" w:type="dxa"/>
-          </w:tcPr>
-          <w:p>
-            <w:pPr>
-              <w:rPr>
-                <w:rFonts w:ascii="Times New Roman" w:hAnsi="Times New Roman" w:cs="Times New Roman"/>
-                <w:b/>
-                <w:color w:val="000000"/>
-                <w:sz w:val="18"/>
-                <w:szCs w:val="18"/>
-              </w:rPr>
-            </w:pPr>
-            <w:r>
-              <w:rPr>
-                <w:rFonts w:ascii="Times New Roman" w:hAnsi="Times New Roman" w:cs="Times New Roman"/>
-                <w:color w:val="000000"/>
-              </w:rPr>
-              <w:t>MA_07_09_REC200</w:t>
-            </w:r>
-          </w:p>
-        </w:tc>
-      </w:tr>
-      <w:tr>
-        <w:tc>
-          <w:tcPr>
-            <w:tcW w:w="2518" w:type="dxa"/>
-          </w:tcPr>
-          <w:p>
-            <w:pPr>
-              <w:rPr>
-                <w:rFonts w:ascii="Times New Roman" w:hAnsi="Times New Roman" w:cs="Times New Roman"/>
-                <w:color w:val="000000"/>
-              </w:rPr>
-            </w:pPr>
-            <w:r>
-              <w:rPr>
-                <w:rFonts w:ascii="Times New Roman" w:hAnsi="Times New Roman" w:cs="Times New Roman"/>
-                <w:b/>
-                <w:color w:val="000000"/>
-                <w:sz w:val="18"/>
-                <w:szCs w:val="18"/>
-              </w:rPr>
-              <w:t>Título</w:t>
-            </w:r>
-          </w:p>
-        </w:tc>
-        <w:tc>
-          <w:tcPr>
-            <w:tcW w:w="6515" w:type="dxa"/>
-          </w:tcPr>
-          <w:p>
-            <w:pPr>
-              <w:rPr>
-                <w:rFonts w:ascii="Times New Roman" w:hAnsi="Times New Roman" w:cs="Times New Roman"/>
-                <w:color w:val="000000"/>
-              </w:rPr>
-            </w:pPr>
-            <w:r>
-              <w:rPr>
-                <w:rFonts w:ascii="Times New Roman" w:hAnsi="Times New Roman" w:cs="Times New Roman"/>
-                <w:color w:val="000000"/>
-              </w:rPr>
-              <w:t>Practica la adición y la sustracción de binomios</w:t>
-            </w:r>
-          </w:p>
-        </w:tc>
-      </w:tr>
-      <w:tr>
-        <w:tc>
-          <w:tcPr>
-            <w:tcW w:w="2518" w:type="dxa"/>
-          </w:tcPr>
-          <w:p>
-            <w:pPr>
-              <w:rPr>
-                <w:rFonts w:ascii="Times New Roman" w:hAnsi="Times New Roman" w:cs="Times New Roman"/>
-                <w:color w:val="000000"/>
-              </w:rPr>
-            </w:pPr>
-            <w:r>
-              <w:rPr>
-                <w:rFonts w:ascii="Times New Roman" w:hAnsi="Times New Roman" w:cs="Times New Roman"/>
-                <w:b/>
-                <w:color w:val="000000"/>
-                <w:sz w:val="18"/>
-                <w:szCs w:val="18"/>
-              </w:rPr>
-              <w:t>Descripción</w:t>
-            </w:r>
-          </w:p>
-        </w:tc>
-        <w:tc>
-          <w:tcPr>
-            <w:tcW w:w="6515" w:type="dxa"/>
-          </w:tcPr>
-          <w:p>
-            <w:pPr>
-              <w:rPr>
-                <w:rFonts w:ascii="Times New Roman" w:hAnsi="Times New Roman" w:cs="Times New Roman"/>
-                <w:color w:val="000000"/>
-              </w:rPr>
-            </w:pPr>
-            <w:r>
-              <w:rPr>
-                <w:rFonts w:ascii="Times New Roman" w:hAnsi="Times New Roman" w:cs="Times New Roman"/>
-                <w:color w:val="000000"/>
-              </w:rPr>
-              <w:t xml:space="preserve">Actividad que permite la práctica de la adición y la sustracción de </w:t>
-            </w:r>
-            <w:r>
-              <w:rPr>
-                <w:rFonts w:ascii="Times New Roman" w:hAnsi="Times New Roman" w:cs="Times New Roman"/>
-                <w:color w:val="000000"/>
-              </w:rPr>
-              <w:t>binomios</w:t>
-            </w:r>
-          </w:p>
-        </w:tc>
-      </w:tr>
-    </w:tbl>
     <w:p>
       <w:pPr>
         <w:spacing w:after="0"/>
@@ -32961,6 +32765,8 @@
           <w:highlight w:val="yellow"/>
         </w:rPr>
       </w:pPr>
+      <w:bookmarkStart w:id="0" w:name="_GoBack"/>
+      <w:bookmarkEnd w:id="0"/>
     </w:p>
     <w:p>
       <w:pPr>
@@ -33399,7 +33205,6 @@
                 <w:sz w:val="18"/>
                 <w:szCs w:val="18"/>
               </w:rPr>
-              <w:lastRenderedPageBreak/>
               <w:t>Título</w:t>
             </w:r>
           </w:p>
@@ -33519,6 +33324,7 @@
                 <w:rFonts w:ascii="Times New Roman" w:hAnsi="Times New Roman" w:cs="Times New Roman"/>
                 <w:b/>
               </w:rPr>
+              <w:lastRenderedPageBreak/>
               <w:t>Practica: recurso nuevo</w:t>
             </w:r>
           </w:p>
@@ -35057,7 +34863,7 @@
         <w:rStyle w:val="Nmerodepgina"/>
         <w:noProof/>
       </w:rPr>
-      <w:t>27</w:t>
+      <w:t>26</w:t>
     </w:r>
     <w:r>
       <w:rPr>
@@ -41805,7 +41611,7 @@
 </file>
 
 <file path=customXml/itemProps1.xml><?xml version="1.0" encoding="utf-8"?>
-<ds:datastoreItem xmlns:ds="http://schemas.openxmlformats.org/officeDocument/2006/customXml" ds:itemID="{C1386480-EDE6-4F17-AC30-577F24812182}">
+<ds:datastoreItem xmlns:ds="http://schemas.openxmlformats.org/officeDocument/2006/customXml" ds:itemID="{C07E65D9-A3CA-4877-AE78-CF9E39FBA49C}">
   <ds:schemaRefs>
     <ds:schemaRef ds:uri="http://schemas.openxmlformats.org/officeDocument/2006/bibliography"/>
   </ds:schemaRefs>

</xml_diff>